<commit_message>
V0.51: update in help
</commit_message>
<xml_diff>
--- a/app/static/opendag help.docx
+++ b/app/static/opendag help.docx
@@ -5,6 +5,14 @@
     <w:bookmarkStart w:id="0" w:name="_Toc97661318" w:displacedByCustomXml="next"/>
     <w:sdt>
       <w:sdtPr>
+        <w:rPr>
+          <w:rFonts w:ascii="Calibri" w:hAnsi="Calibri" w:cs="Calibri"/>
+          <w:b w:val="0"/>
+          <w:bCs w:val="0"/>
+          <w:sz w:val="22"/>
+          <w:szCs w:val="22"/>
+          <w:u w:val="none"/>
+        </w:rPr>
         <w:id w:val="209842866"/>
         <w:docPartObj>
           <w:docPartGallery w:val="Table of Contents"/>
@@ -13,11 +21,7 @@
       </w:sdtPr>
       <w:sdtEndPr>
         <w:rPr>
-          <w:rFonts w:ascii="Calibri" w:hAnsi="Calibri" w:cs="Calibri"/>
           <w:noProof/>
-          <w:sz w:val="22"/>
-          <w:szCs w:val="22"/>
-          <w:u w:val="none"/>
         </w:rPr>
       </w:sdtEndPr>
       <w:sdtContent>
@@ -50,7 +54,7 @@
           <w:r>
             <w:fldChar w:fldCharType="separate"/>
           </w:r>
-          <w:hyperlink w:anchor="_Toc97663605" w:history="1">
+          <w:hyperlink w:anchor="_Toc97663904" w:history="1">
             <w:r>
               <w:rPr>
                 <w:rStyle w:val="Hyperlink"/>
@@ -93,7 +97,7 @@
                 <w:noProof/>
                 <w:webHidden/>
               </w:rPr>
-              <w:instrText xml:space="preserve"> PAGEREF _Toc97663605 \h </w:instrText>
+              <w:instrText xml:space="preserve"> PAGEREF _Toc97663904 \h </w:instrText>
             </w:r>
             <w:r>
               <w:rPr>
@@ -136,7 +140,7 @@
               <w:noProof/>
             </w:rPr>
           </w:pPr>
-          <w:hyperlink w:anchor="_Toc97663606" w:history="1">
+          <w:hyperlink w:anchor="_Toc97663905" w:history="1">
             <w:r>
               <w:rPr>
                 <w:rStyle w:val="Hyperlink"/>
@@ -179,7 +183,7 @@
                 <w:noProof/>
                 <w:webHidden/>
               </w:rPr>
-              <w:instrText xml:space="preserve"> PAGEREF _Toc97663606 \h </w:instrText>
+              <w:instrText xml:space="preserve"> PAGEREF _Toc97663905 \h </w:instrText>
             </w:r>
             <w:r>
               <w:rPr>
@@ -222,7 +226,7 @@
               <w:noProof/>
             </w:rPr>
           </w:pPr>
-          <w:hyperlink w:anchor="_Toc97663607" w:history="1">
+          <w:hyperlink w:anchor="_Toc97663906" w:history="1">
             <w:r>
               <w:rPr>
                 <w:rStyle w:val="Hyperlink"/>
@@ -265,7 +269,7 @@
                 <w:noProof/>
                 <w:webHidden/>
               </w:rPr>
-              <w:instrText xml:space="preserve"> PAGEREF _Toc97663607 \h </w:instrText>
+              <w:instrText xml:space="preserve"> PAGEREF _Toc97663906 \h </w:instrText>
             </w:r>
             <w:r>
               <w:rPr>
@@ -308,7 +312,7 @@
               <w:noProof/>
             </w:rPr>
           </w:pPr>
-          <w:hyperlink w:anchor="_Toc97663608" w:history="1">
+          <w:hyperlink w:anchor="_Toc97663907" w:history="1">
             <w:r>
               <w:rPr>
                 <w:rStyle w:val="Hyperlink"/>
@@ -351,7 +355,7 @@
                 <w:noProof/>
                 <w:webHidden/>
               </w:rPr>
-              <w:instrText xml:space="preserve"> PAGEREF _Toc97663608 \h </w:instrText>
+              <w:instrText xml:space="preserve"> PAGEREF _Toc97663907 \h </w:instrText>
             </w:r>
             <w:r>
               <w:rPr>
@@ -394,7 +398,7 @@
               <w:noProof/>
             </w:rPr>
           </w:pPr>
-          <w:hyperlink w:anchor="_Toc97663609" w:history="1">
+          <w:hyperlink w:anchor="_Toc97663908" w:history="1">
             <w:r>
               <w:rPr>
                 <w:rStyle w:val="Hyperlink"/>
@@ -437,7 +441,7 @@
                 <w:noProof/>
                 <w:webHidden/>
               </w:rPr>
-              <w:instrText xml:space="preserve"> PAGEREF _Toc97663609 \h </w:instrText>
+              <w:instrText xml:space="preserve"> PAGEREF _Toc97663908 \h </w:instrText>
             </w:r>
             <w:r>
               <w:rPr>
@@ -480,7 +484,7 @@
               <w:noProof/>
             </w:rPr>
           </w:pPr>
-          <w:hyperlink w:anchor="_Toc97663610" w:history="1">
+          <w:hyperlink w:anchor="_Toc97663909" w:history="1">
             <w:r>
               <w:rPr>
                 <w:rStyle w:val="Hyperlink"/>
@@ -500,7 +504,7 @@
                 <w:rStyle w:val="Hyperlink"/>
                 <w:noProof/>
               </w:rPr>
-              <w:t>Voorbeeld (zie figuur hierboven):</w:t>
+              <w:t>Voorbeeld:</w:t>
             </w:r>
             <w:r>
               <w:rPr>
@@ -521,7 +525,7 @@
                 <w:noProof/>
                 <w:webHidden/>
               </w:rPr>
-              <w:instrText xml:space="preserve"> PAGEREF _Toc97663610 \h </w:instrText>
+              <w:instrText xml:space="preserve"> PAGEREF _Toc97663909 \h </w:instrText>
             </w:r>
             <w:r>
               <w:rPr>
@@ -564,7 +568,7 @@
               <w:noProof/>
             </w:rPr>
           </w:pPr>
-          <w:hyperlink w:anchor="_Toc97663611" w:history="1">
+          <w:hyperlink w:anchor="_Toc97663910" w:history="1">
             <w:r>
               <w:rPr>
                 <w:rStyle w:val="Hyperlink"/>
@@ -607,7 +611,7 @@
                 <w:noProof/>
                 <w:webHidden/>
               </w:rPr>
-              <w:instrText xml:space="preserve"> PAGEREF _Toc97663611 \h </w:instrText>
+              <w:instrText xml:space="preserve"> PAGEREF _Toc97663910 \h </w:instrText>
             </w:r>
             <w:r>
               <w:rPr>
@@ -650,7 +654,7 @@
               <w:noProof/>
             </w:rPr>
           </w:pPr>
-          <w:hyperlink w:anchor="_Toc97663612" w:history="1">
+          <w:hyperlink w:anchor="_Toc97663911" w:history="1">
             <w:r>
               <w:rPr>
                 <w:rStyle w:val="Hyperlink"/>
@@ -693,7 +697,7 @@
                 <w:noProof/>
                 <w:webHidden/>
               </w:rPr>
-              <w:instrText xml:space="preserve"> PAGEREF _Toc97663612 \h </w:instrText>
+              <w:instrText xml:space="preserve"> PAGEREF _Toc97663911 \h </w:instrText>
             </w:r>
             <w:r>
               <w:rPr>
@@ -736,7 +740,7 @@
               <w:noProof/>
             </w:rPr>
           </w:pPr>
-          <w:hyperlink w:anchor="_Toc97663613" w:history="1">
+          <w:hyperlink w:anchor="_Toc97663912" w:history="1">
             <w:r>
               <w:rPr>
                 <w:rStyle w:val="Hyperlink"/>
@@ -789,7 +793,7 @@
                 <w:noProof/>
                 <w:webHidden/>
               </w:rPr>
-              <w:instrText xml:space="preserve"> PAGEREF _Toc97663613 \h </w:instrText>
+              <w:instrText xml:space="preserve"> PAGEREF _Toc97663912 \h </w:instrText>
             </w:r>
             <w:r>
               <w:rPr>
@@ -832,7 +836,7 @@
               <w:noProof/>
             </w:rPr>
           </w:pPr>
-          <w:hyperlink w:anchor="_Toc97663614" w:history="1">
+          <w:hyperlink w:anchor="_Toc97663913" w:history="1">
             <w:r>
               <w:rPr>
                 <w:rStyle w:val="Hyperlink"/>
@@ -885,7 +889,7 @@
                 <w:noProof/>
                 <w:webHidden/>
               </w:rPr>
-              <w:instrText xml:space="preserve"> PAGEREF _Toc97663614 \h </w:instrText>
+              <w:instrText xml:space="preserve"> PAGEREF _Toc97663913 \h </w:instrText>
             </w:r>
             <w:r>
               <w:rPr>
@@ -928,7 +932,7 @@
               <w:noProof/>
             </w:rPr>
           </w:pPr>
-          <w:hyperlink w:anchor="_Toc97663615" w:history="1">
+          <w:hyperlink w:anchor="_Toc97663914" w:history="1">
             <w:r>
               <w:rPr>
                 <w:rStyle w:val="Hyperlink"/>
@@ -971,7 +975,7 @@
                 <w:noProof/>
                 <w:webHidden/>
               </w:rPr>
-              <w:instrText xml:space="preserve"> PAGEREF _Toc97663615 \h </w:instrText>
+              <w:instrText xml:space="preserve"> PAGEREF _Toc97663914 \h </w:instrText>
             </w:r>
             <w:r>
               <w:rPr>
@@ -1022,7 +1026,7 @@
           <w:rFonts w:eastAsia="Times New Roman"/>
         </w:rPr>
       </w:pPr>
-      <w:bookmarkStart w:id="1" w:name="_Toc97663605"/>
+      <w:bookmarkStart w:id="1" w:name="_Toc97663904"/>
       <w:r>
         <w:rPr>
           <w:rFonts w:eastAsia="Times New Roman"/>
@@ -1042,7 +1046,6 @@
         <w:rPr>
           <w:noProof/>
         </w:rPr>
-        <w:lastRenderedPageBreak/>
         <w:drawing>
           <wp:inline distT="0" distB="0" distL="0" distR="0" wp14:anchorId="099EE671" wp14:editId="2FFB461B">
             <wp:extent cx="18059400" cy="6972300"/>
@@ -1095,7 +1098,6 @@
     </w:p>
     <w:p>
       <w:r>
-        <w:lastRenderedPageBreak/>
         <w:t> </w:t>
       </w:r>
     </w:p>
@@ -1107,7 +1109,7 @@
         </w:rPr>
       </w:pPr>
       <w:bookmarkStart w:id="2" w:name="_Toc97661319"/>
-      <w:bookmarkStart w:id="3" w:name="_Toc97663606"/>
+      <w:bookmarkStart w:id="3" w:name="_Toc97663905"/>
       <w:r>
         <w:rPr>
           <w:rFonts w:eastAsia="Times New Roman"/>
@@ -1130,7 +1132,7 @@
         </w:rPr>
       </w:pPr>
       <w:bookmarkStart w:id="4" w:name="_Toc97661320"/>
-      <w:bookmarkStart w:id="5" w:name="_Toc97663607"/>
+      <w:bookmarkStart w:id="5" w:name="_Toc97663906"/>
       <w:r>
         <w:rPr>
           <w:rFonts w:eastAsia="Times New Roman"/>
@@ -1162,7 +1164,7 @@
         </w:rPr>
         <w:t xml:space="preserve"> </w:t>
       </w:r>
-      <w:bookmarkStart w:id="7" w:name="_Toc97663608"/>
+      <w:bookmarkStart w:id="7" w:name="_Toc97663907"/>
       <w:r>
         <w:rPr>
           <w:rFonts w:eastAsia="Times New Roman"/>
@@ -1306,7 +1308,7 @@
         </w:rPr>
         <w:t xml:space="preserve"> </w:t>
       </w:r>
-      <w:bookmarkStart w:id="9" w:name="_Toc97663609"/>
+      <w:bookmarkStart w:id="9" w:name="_Toc97663908"/>
       <w:r>
         <w:rPr>
           <w:rFonts w:eastAsia="Times New Roman"/>
@@ -1482,7 +1484,6 @@
         <w:rPr>
           <w:rFonts w:ascii="Symbol" w:hAnsi="Symbol"/>
         </w:rPr>
-        <w:lastRenderedPageBreak/>
         <w:t>·</w:t>
       </w:r>
       <w:r>
@@ -1681,13 +1682,30 @@
         <w:t xml:space="preserve">A: inschrijving is actief.  </w:t>
       </w:r>
     </w:p>
+    <w:p/>
+    <w:p>
+      <w:pPr>
+        <w:pStyle w:val="Heading2"/>
+      </w:pPr>
+      <w:bookmarkStart w:id="10" w:name="_Toc97663909"/>
+      <w:r>
+        <w:t>Voorbeeld:</w:t>
+      </w:r>
+      <w:bookmarkEnd w:id="10"/>
+    </w:p>
     <w:p>
       <w:r>
         <w:rPr>
           <w:noProof/>
         </w:rPr>
+        <w:t xml:space="preserve"> </w:t>
+      </w:r>
+      <w:r>
+        <w:rPr>
+          <w:noProof/>
+        </w:rPr>
         <w:drawing>
-          <wp:inline distT="0" distB="0" distL="0" distR="0" wp14:anchorId="55BD5778" wp14:editId="5BD17261">
+          <wp:inline distT="0" distB="0" distL="0" distR="0" wp14:anchorId="2F6327C4" wp14:editId="09F95536">
             <wp:extent cx="17973675" cy="1809750"/>
             <wp:effectExtent l="0" t="0" r="9525" b="0"/>
             <wp:docPr id="2" name="Picture 1"/>
@@ -1738,22 +1756,6 @@
     </w:p>
     <w:p>
       <w:pPr>
-        <w:pStyle w:val="Heading2"/>
-      </w:pPr>
-      <w:bookmarkStart w:id="10" w:name="_Toc97663610"/>
-      <w:r>
-        <w:t>Voorbeeld</w:t>
-      </w:r>
-      <w:r>
-        <w:t xml:space="preserve"> (zie figuur hierboven)</w:t>
-      </w:r>
-      <w:r>
-        <w:t>:</w:t>
-      </w:r>
-      <w:bookmarkEnd w:id="10"/>
-    </w:p>
-    <w:p>
-      <w:pPr>
         <w:pStyle w:val="ListParagraph"/>
         <w:ind w:hanging="360"/>
       </w:pPr>
@@ -1836,10 +1838,9 @@
           <w:szCs w:val="14"/>
           <w:u w:val="none"/>
         </w:rPr>
-        <w:lastRenderedPageBreak/>
         <w:t xml:space="preserve"> </w:t>
       </w:r>
-      <w:bookmarkStart w:id="12" w:name="_Toc97663611"/>
+      <w:bookmarkStart w:id="12" w:name="_Toc97663910"/>
       <w:r>
         <w:rPr>
           <w:rFonts w:eastAsia="Times New Roman"/>
@@ -1871,7 +1872,7 @@
         </w:rPr>
         <w:t xml:space="preserve"> </w:t>
       </w:r>
-      <w:bookmarkStart w:id="14" w:name="_Toc97663612"/>
+      <w:bookmarkStart w:id="14" w:name="_Toc97663911"/>
       <w:r>
         <w:rPr>
           <w:rFonts w:eastAsia="Times New Roman"/>
@@ -1949,7 +1950,7 @@
         </w:rPr>
       </w:pPr>
       <w:bookmarkStart w:id="15" w:name="_Toc97661325"/>
-      <w:bookmarkStart w:id="16" w:name="_Toc97663613"/>
+      <w:bookmarkStart w:id="16" w:name="_Toc97663912"/>
       <w:r>
         <w:rPr>
           <w:rFonts w:eastAsia="Times New Roman"/>
@@ -2112,12 +2113,11 @@
         </w:rPr>
       </w:pPr>
       <w:bookmarkStart w:id="17" w:name="_Toc97661326"/>
-      <w:bookmarkStart w:id="18" w:name="_Toc97663614"/>
+      <w:bookmarkStart w:id="18" w:name="_Toc97663913"/>
       <w:r>
         <w:rPr>
           <w:rFonts w:eastAsia="Times New Roman"/>
         </w:rPr>
-        <w:lastRenderedPageBreak/>
         <w:t xml:space="preserve">Status veranderd naar </w:t>
       </w:r>
       <w:r>
@@ -2265,7 +2265,7 @@
         </w:rPr>
       </w:pPr>
       <w:bookmarkStart w:id="19" w:name="_Toc97661327"/>
-      <w:bookmarkStart w:id="20" w:name="_Toc97663615"/>
+      <w:bookmarkStart w:id="20" w:name="_Toc97663914"/>
       <w:r>
         <w:rPr>
           <w:rFonts w:eastAsia="Times New Roman"/>

</xml_diff>

<commit_message>
V0.52: update in help.  Added program to flatten timeslots
</commit_message>
<xml_diff>
--- a/app/static/opendag help.docx
+++ b/app/static/opendag help.docx
@@ -1031,10 +1031,60 @@
         <w:rPr>
           <w:rFonts w:eastAsia="Times New Roman"/>
         </w:rPr>
+        <w:t>Te doen voor de inschrijvingen</w:t>
+      </w:r>
+    </w:p>
+    <w:p>
+      <w:pPr>
+        <w:pStyle w:val="ListParagraph"/>
+        <w:numPr>
+          <w:ilvl w:val="0"/>
+          <w:numId w:val="2"/>
+        </w:numPr>
+        <w:rPr>
+          <w:rFonts w:eastAsia="Times New Roman"/>
+        </w:rPr>
+      </w:pPr>
+      <w:r>
+        <w:rPr>
+          <w:rFonts w:eastAsia="Times New Roman"/>
+        </w:rPr>
+        <w:t>browser: uitzetten van autofill, autocomplete…</w:t>
+      </w:r>
+    </w:p>
+    <w:p>
+      <w:pPr>
+        <w:pStyle w:val="ListParagraph"/>
+        <w:numPr>
+          <w:ilvl w:val="1"/>
+          <w:numId w:val="2"/>
+        </w:numPr>
+        <w:rPr>
+          <w:rFonts w:eastAsia="Times New Roman"/>
+        </w:rPr>
+      </w:pPr>
+      <w:r>
+        <w:rPr>
+          <w:rFonts w:eastAsia="Times New Roman"/>
+        </w:rPr>
+        <w:t>Chrome: instellingen -&gt; Automatisch invullen -&gt; Adressen en meer -&gt; Adressen opslaan en invullen: afzetten</w:t>
+      </w:r>
+    </w:p>
+    <w:p>
+      <w:pPr>
+        <w:pStyle w:val="Heading1"/>
+        <w:rPr>
+          <w:rFonts w:eastAsia="Times New Roman"/>
+        </w:rPr>
+      </w:pPr>
+      <w:r>
+        <w:rPr>
+          <w:rFonts w:eastAsia="Times New Roman"/>
+        </w:rPr>
         <w:t>Overzicht inschrijvingen</w:t>
       </w:r>
+      <w:bookmarkEnd w:id="1"/>
       <w:bookmarkEnd w:id="0"/>
-      <w:bookmarkEnd w:id="1"/>
     </w:p>
     <w:p>
       <w:r>
@@ -1443,13 +1493,8 @@
         </w:rPr>
         <w:t xml:space="preserve">         </w:t>
       </w:r>
-      <w:proofErr w:type="spellStart"/>
-      <w:r>
-        <w:t>Nr</w:t>
-      </w:r>
-      <w:proofErr w:type="spellEnd"/>
-      <w:r>
-        <w:t>: volgnummer in het register</w:t>
+      <w:r>
+        <w:t>Nr: volgnummer in het register</w:t>
       </w:r>
     </w:p>
     <w:p>
@@ -2443,8 +2488,124 @@
       </w:pPr>
     </w:lvl>
   </w:abstractNum>
+  <w:abstractNum w:abstractNumId="1" w15:restartNumberingAfterBreak="0">
+    <w:nsid w:val="4F983258"/>
+    <w:multiLevelType w:val="hybridMultilevel"/>
+    <w:tmpl w:val="26D418B0"/>
+    <w:lvl w:ilvl="0" w:tplc="08130001">
+      <w:start w:val="1"/>
+      <w:numFmt w:val="bullet"/>
+      <w:lvlText w:val=""/>
+      <w:lvlJc w:val="left"/>
+      <w:pPr>
+        <w:ind w:left="720" w:hanging="360"/>
+      </w:pPr>
+      <w:rPr>
+        <w:rFonts w:ascii="Symbol" w:hAnsi="Symbol" w:hint="default"/>
+      </w:rPr>
+    </w:lvl>
+    <w:lvl w:ilvl="1" w:tplc="08130003">
+      <w:start w:val="1"/>
+      <w:numFmt w:val="bullet"/>
+      <w:lvlText w:val="o"/>
+      <w:lvlJc w:val="left"/>
+      <w:pPr>
+        <w:ind w:left="1440" w:hanging="360"/>
+      </w:pPr>
+      <w:rPr>
+        <w:rFonts w:ascii="Courier New" w:hAnsi="Courier New" w:cs="Courier New" w:hint="default"/>
+      </w:rPr>
+    </w:lvl>
+    <w:lvl w:ilvl="2" w:tplc="08130005" w:tentative="1">
+      <w:start w:val="1"/>
+      <w:numFmt w:val="bullet"/>
+      <w:lvlText w:val=""/>
+      <w:lvlJc w:val="left"/>
+      <w:pPr>
+        <w:ind w:left="2160" w:hanging="360"/>
+      </w:pPr>
+      <w:rPr>
+        <w:rFonts w:ascii="Wingdings" w:hAnsi="Wingdings" w:hint="default"/>
+      </w:rPr>
+    </w:lvl>
+    <w:lvl w:ilvl="3" w:tplc="08130001" w:tentative="1">
+      <w:start w:val="1"/>
+      <w:numFmt w:val="bullet"/>
+      <w:lvlText w:val=""/>
+      <w:lvlJc w:val="left"/>
+      <w:pPr>
+        <w:ind w:left="2880" w:hanging="360"/>
+      </w:pPr>
+      <w:rPr>
+        <w:rFonts w:ascii="Symbol" w:hAnsi="Symbol" w:hint="default"/>
+      </w:rPr>
+    </w:lvl>
+    <w:lvl w:ilvl="4" w:tplc="08130003" w:tentative="1">
+      <w:start w:val="1"/>
+      <w:numFmt w:val="bullet"/>
+      <w:lvlText w:val="o"/>
+      <w:lvlJc w:val="left"/>
+      <w:pPr>
+        <w:ind w:left="3600" w:hanging="360"/>
+      </w:pPr>
+      <w:rPr>
+        <w:rFonts w:ascii="Courier New" w:hAnsi="Courier New" w:cs="Courier New" w:hint="default"/>
+      </w:rPr>
+    </w:lvl>
+    <w:lvl w:ilvl="5" w:tplc="08130005" w:tentative="1">
+      <w:start w:val="1"/>
+      <w:numFmt w:val="bullet"/>
+      <w:lvlText w:val=""/>
+      <w:lvlJc w:val="left"/>
+      <w:pPr>
+        <w:ind w:left="4320" w:hanging="360"/>
+      </w:pPr>
+      <w:rPr>
+        <w:rFonts w:ascii="Wingdings" w:hAnsi="Wingdings" w:hint="default"/>
+      </w:rPr>
+    </w:lvl>
+    <w:lvl w:ilvl="6" w:tplc="08130001" w:tentative="1">
+      <w:start w:val="1"/>
+      <w:numFmt w:val="bullet"/>
+      <w:lvlText w:val=""/>
+      <w:lvlJc w:val="left"/>
+      <w:pPr>
+        <w:ind w:left="5040" w:hanging="360"/>
+      </w:pPr>
+      <w:rPr>
+        <w:rFonts w:ascii="Symbol" w:hAnsi="Symbol" w:hint="default"/>
+      </w:rPr>
+    </w:lvl>
+    <w:lvl w:ilvl="7" w:tplc="08130003" w:tentative="1">
+      <w:start w:val="1"/>
+      <w:numFmt w:val="bullet"/>
+      <w:lvlText w:val="o"/>
+      <w:lvlJc w:val="left"/>
+      <w:pPr>
+        <w:ind w:left="5760" w:hanging="360"/>
+      </w:pPr>
+      <w:rPr>
+        <w:rFonts w:ascii="Courier New" w:hAnsi="Courier New" w:cs="Courier New" w:hint="default"/>
+      </w:rPr>
+    </w:lvl>
+    <w:lvl w:ilvl="8" w:tplc="08130005" w:tentative="1">
+      <w:start w:val="1"/>
+      <w:numFmt w:val="bullet"/>
+      <w:lvlText w:val=""/>
+      <w:lvlJc w:val="left"/>
+      <w:pPr>
+        <w:ind w:left="6480" w:hanging="360"/>
+      </w:pPr>
+      <w:rPr>
+        <w:rFonts w:ascii="Wingdings" w:hAnsi="Wingdings" w:hint="default"/>
+      </w:rPr>
+    </w:lvl>
+  </w:abstractNum>
   <w:num w:numId="1">
     <w:abstractNumId w:val="0"/>
+  </w:num>
+  <w:num w:numId="2">
+    <w:abstractNumId w:val="1"/>
   </w:num>
 </w:numbering>
 </file>

</xml_diff>